<commit_message>
added lstm model files (+ tried to update GRU but crashed)
</commit_message>
<xml_diff>
--- a/project_info/G5 - NLP For Image Captioning - Colab Steps.docx
+++ b/project_info/G5 - NLP For Image Captioning - Colab Steps.docx
@@ -767,7 +767,7 @@
         <w:t xml:space="preserve">email: </w:t>
       </w:r>
       <w:r>
-        <w:t>ashnlpproject@gmail.com</w:t>
+        <w:t>…</w:t>
       </w:r>
       <w:r>
         <w:t xml:space="preserve"> </w:t>
@@ -777,7 +777,7 @@
         <w:t xml:space="preserve">password: </w:t>
       </w:r>
       <w:r>
-        <w:t>ashNlpProject0</w:t>
+        <w:t>…</w:t>
       </w:r>
       <w:r>
         <w:br/>

</xml_diff>